<commit_message>
Added Cooling System mockup
First look at a mockup of the cooling system, using an RPi4 as the base
</commit_message>
<xml_diff>
--- a/MatthewBaker-Folder/Baker_Journal.docx
+++ b/MatthewBaker-Folder/Baker_Journal.docx
@@ -299,40 +299,137 @@
         </w:rPr>
       </w:pPr>
       <w:r>
-        <w:rPr/>
-      </w:r>
-    </w:p>
-    <w:p>
-      <w:pPr>
-        <w:pStyle w:val="Normal"/>
-        <w:bidi w:val="0"/>
-        <w:jc w:val="left"/>
-        <w:rPr>
-          <w:b/>
-          <w:b/>
-          <w:bCs/>
-        </w:rPr>
-      </w:pPr>
-      <w:r>
-        <w:rPr>
-          <w:b/>
-          <w:bCs/>
-        </w:rPr>
-        <w:t>Date: 9/1</w:t>
-      </w:r>
-      <w:r>
-        <w:rPr>
-          <w:b/>
-          <w:bCs/>
-        </w:rPr>
-        <w:t>9</w:t>
-      </w:r>
-      <w:r>
-        <w:rPr>
-          <w:b/>
-          <w:bCs/>
-        </w:rPr>
-        <w:t>/23</w:t>
+        <w:rPr>
+          <w:b/>
+          <w:bCs/>
+        </w:rPr>
+      </w:r>
+    </w:p>
+    <w:p>
+      <w:pPr>
+        <w:pStyle w:val="Normal"/>
+        <w:bidi w:val="0"/>
+        <w:jc w:val="left"/>
+        <w:rPr>
+          <w:b/>
+          <w:b/>
+          <w:bCs/>
+        </w:rPr>
+      </w:pPr>
+      <w:r>
+        <w:rPr>
+          <w:b/>
+          <w:bCs/>
+        </w:rPr>
+        <w:t>Date: 9/19/23</w:t>
+      </w:r>
+    </w:p>
+    <w:p>
+      <w:pPr>
+        <w:pStyle w:val="Normal"/>
+        <w:bidi w:val="0"/>
+        <w:jc w:val="left"/>
+        <w:rPr>
+          <w:b/>
+          <w:b/>
+          <w:bCs/>
+        </w:rPr>
+      </w:pPr>
+      <w:r>
+        <w:rPr>
+          <w:b/>
+          <w:bCs/>
+        </w:rPr>
+        <w:t>Type of Meeting: Class</w:t>
+      </w:r>
+    </w:p>
+    <w:p>
+      <w:pPr>
+        <w:pStyle w:val="Normal"/>
+        <w:bidi w:val="0"/>
+        <w:jc w:val="left"/>
+        <w:rPr>
+          <w:b/>
+          <w:b/>
+          <w:bCs/>
+        </w:rPr>
+      </w:pPr>
+      <w:r>
+        <w:rPr>
+          <w:b/>
+          <w:bCs/>
+        </w:rPr>
+        <w:t>Members Present: All</w:t>
+      </w:r>
+    </w:p>
+    <w:p>
+      <w:pPr>
+        <w:pStyle w:val="Normal"/>
+        <w:bidi w:val="0"/>
+        <w:jc w:val="left"/>
+        <w:rPr>
+          <w:b/>
+          <w:b/>
+          <w:bCs/>
+        </w:rPr>
+      </w:pPr>
+      <w:r>
+        <w:rPr>
+          <w:b/>
+          <w:bCs/>
+        </w:rPr>
+        <w:t xml:space="preserve">Discussion: </w:t>
+      </w:r>
+      <w:r>
+        <w:rPr>
+          <w:b w:val="false"/>
+          <w:bCs w:val="false"/>
+        </w:rPr>
+        <w:t>Received draft of backlog from Scrum Master, instructed to prioritize the backlog as to completion time and necessity for the system overall, completed same. I volunteered to be the main editor and collator for the different design and requirements documentations as well as assisting in the case design in terms of the cooling system of the unit. Also reviewed the nature of the SRS and SDD with the Scrum Master.</w:t>
+      </w:r>
+    </w:p>
+    <w:p>
+      <w:pPr>
+        <w:pStyle w:val="Normal"/>
+        <w:bidi w:val="0"/>
+        <w:jc w:val="left"/>
+        <w:rPr>
+          <w:b/>
+          <w:b/>
+          <w:bCs/>
+        </w:rPr>
+      </w:pPr>
+      <w:r>
+        <w:rPr>
+          <w:b/>
+          <w:bCs/>
+        </w:rPr>
+      </w:r>
+    </w:p>
+    <w:p>
+      <w:pPr>
+        <w:pStyle w:val="Normal"/>
+        <w:bidi w:val="0"/>
+        <w:jc w:val="left"/>
+        <w:rPr>
+          <w:b/>
+          <w:b/>
+          <w:bCs/>
+        </w:rPr>
+      </w:pPr>
+      <w:r>
+        <w:rPr>
+          <w:b/>
+          <w:bCs/>
+        </w:rPr>
+        <w:t xml:space="preserve">Date: </w:t>
+      </w:r>
+      <w:r>
+        <w:rPr>
+          <w:b/>
+          <w:bCs/>
+        </w:rPr>
+        <w:t>9/21/23</w:t>
       </w:r>
     </w:p>
     <w:p>
@@ -384,7 +481,7 @@
           <w:b/>
           <w:bCs/>
         </w:rPr>
-        <w:t>All</w:t>
+        <w:t>All (Me Remote)</w:t>
       </w:r>
     </w:p>
     <w:p>
@@ -410,29 +507,25 @@
           <w:b w:val="false"/>
           <w:bCs w:val="false"/>
         </w:rPr>
-        <w:t xml:space="preserve">Received draft of backlog from Scrum Master, instructed to prioritize the backlog as to completion time and necessity for the system overall, completed same. I volunteered to </w:t>
-      </w:r>
-      <w:r>
-        <w:rPr>
-          <w:b w:val="false"/>
-          <w:bCs w:val="false"/>
-        </w:rPr>
-        <w:t>be the main editor and collator for the different design and requirements documentations as well as assisting in the case design in terms of the cooling system of the unit. Also reviewed the nature of the SRS and SDD with the Scrum Master.</w:t>
-      </w:r>
-    </w:p>
-    <w:p>
-      <w:pPr>
-        <w:pStyle w:val="Normal"/>
-        <w:bidi w:val="0"/>
-        <w:jc w:val="left"/>
-        <w:rPr>
-          <w:b/>
-          <w:b/>
-          <w:bCs/>
-        </w:rPr>
-      </w:pPr>
-      <w:r>
-        <w:rPr/>
+        <w:t>Continued breakdown of project, I presented my initial mockup for the cooling system, consisting of aluminum sheet metal and a pre-fabricated heatsink &amp; fan that can be adjusted for the PCB’s requirements.</w:t>
+      </w:r>
+    </w:p>
+    <w:p>
+      <w:pPr>
+        <w:pStyle w:val="Normal"/>
+        <w:bidi w:val="0"/>
+        <w:jc w:val="left"/>
+        <w:rPr>
+          <w:b/>
+          <w:b/>
+          <w:bCs/>
+        </w:rPr>
+      </w:pPr>
+      <w:r>
+        <w:rPr>
+          <w:b/>
+          <w:bCs/>
+        </w:rPr>
       </w:r>
     </w:p>
     <w:p>
@@ -523,98 +616,10 @@
         </w:rPr>
       </w:pPr>
       <w:r>
-        <w:rPr/>
-      </w:r>
-    </w:p>
-    <w:p>
-      <w:pPr>
-        <w:pStyle w:val="Normal"/>
-        <w:bidi w:val="0"/>
-        <w:jc w:val="left"/>
-        <w:rPr>
-          <w:b/>
-          <w:b/>
-          <w:bCs/>
-        </w:rPr>
-      </w:pPr>
-      <w:r>
-        <w:rPr>
-          <w:b/>
-          <w:bCs/>
-        </w:rPr>
-        <w:t xml:space="preserve">Date: </w:t>
-      </w:r>
-    </w:p>
-    <w:p>
-      <w:pPr>
-        <w:pStyle w:val="Normal"/>
-        <w:bidi w:val="0"/>
-        <w:jc w:val="left"/>
-        <w:rPr>
-          <w:b/>
-          <w:b/>
-          <w:bCs/>
-        </w:rPr>
-      </w:pPr>
-      <w:r>
-        <w:rPr>
-          <w:b/>
-          <w:bCs/>
-        </w:rPr>
-        <w:t xml:space="preserve">Type of Meeting: </w:t>
-      </w:r>
-    </w:p>
-    <w:p>
-      <w:pPr>
-        <w:pStyle w:val="Normal"/>
-        <w:bidi w:val="0"/>
-        <w:jc w:val="left"/>
-        <w:rPr>
-          <w:b/>
-          <w:b/>
-          <w:bCs/>
-        </w:rPr>
-      </w:pPr>
-      <w:r>
-        <w:rPr>
-          <w:b/>
-          <w:bCs/>
-        </w:rPr>
-        <w:t xml:space="preserve">Members Present: </w:t>
-      </w:r>
-    </w:p>
-    <w:p>
-      <w:pPr>
-        <w:pStyle w:val="Normal"/>
-        <w:bidi w:val="0"/>
-        <w:jc w:val="left"/>
-        <w:rPr>
-          <w:b/>
-          <w:b/>
-          <w:bCs/>
-        </w:rPr>
-      </w:pPr>
-      <w:r>
-        <w:rPr>
-          <w:b/>
-          <w:bCs/>
-        </w:rPr>
-        <w:t>Discussion:</w:t>
-      </w:r>
-    </w:p>
-    <w:p>
-      <w:pPr>
-        <w:pStyle w:val="Normal"/>
-        <w:bidi w:val="0"/>
-        <w:jc w:val="left"/>
-        <w:rPr>
-          <w:b/>
-          <w:b/>
-          <w:bCs/>
-        </w:rPr>
-      </w:pPr>
-      <w:r>
-        <w:rPr/>
+        <w:rPr>
+          <w:b/>
+          <w:bCs/>
+        </w:rPr>
       </w:r>
     </w:p>
     <w:p>

</xml_diff>